<commit_message>
+2 A1 Topics done
</commit_message>
<xml_diff>
--- a/Questions (Word docs)/AQA GCSE Questions/Section A - Core technical principles/Topic A1/3.1.1_how_the_critical_evaluation_of_new_and_emerging.docx
+++ b/Questions (Word docs)/AQA GCSE Questions/Section A - Core technical principles/Topic A1/3.1.1_how_the_critical_evaluation_of_new_and_emerging.docx
@@ -636,7 +636,14 @@
           <w:sz w:val="28"/>
           <w:szCs w:val="28"/>
         </w:rPr>
-        <w:t xml:space="preserve"> XX</w:t>
+        <w:t xml:space="preserve"> </w:t>
+      </w:r>
+      <w:r>
+        <w:rPr>
+          <w:sz w:val="28"/>
+          <w:szCs w:val="28"/>
+        </w:rPr>
+        <w:t>Planned obsolescence is when a product is designed</w:t>
       </w:r>
       <w:r>
         <w:rPr>
@@ -690,7 +697,14 @@
           <w:sz w:val="28"/>
           <w:szCs w:val="28"/>
         </w:rPr>
-        <w:t>X</w:t>
+        <w:t>T</w:t>
+      </w:r>
+      <w:r>
+        <w:rPr>
+          <w:sz w:val="28"/>
+          <w:szCs w:val="28"/>
+        </w:rPr>
+        <w:t>o be repairable</w:t>
       </w:r>
     </w:p>
     <w:p>
@@ -737,7 +751,14 @@
           <w:sz w:val="28"/>
           <w:szCs w:val="28"/>
         </w:rPr>
-        <w:t>X</w:t>
+        <w:t>T</w:t>
+      </w:r>
+      <w:r>
+        <w:rPr>
+          <w:sz w:val="28"/>
+          <w:szCs w:val="28"/>
+        </w:rPr>
+        <w:t>o have a short lifespan</w:t>
       </w:r>
     </w:p>
     <w:p>
@@ -784,7 +805,21 @@
           <w:sz w:val="28"/>
           <w:szCs w:val="28"/>
         </w:rPr>
-        <w:t>X</w:t>
+        <w:t>T</w:t>
+      </w:r>
+      <w:r>
+        <w:rPr>
+          <w:sz w:val="28"/>
+          <w:szCs w:val="28"/>
+        </w:rPr>
+        <w:t>o have replaceable section</w:t>
+      </w:r>
+      <w:r>
+        <w:rPr>
+          <w:sz w:val="28"/>
+          <w:szCs w:val="28"/>
+        </w:rPr>
+        <w:t>s</w:t>
       </w:r>
     </w:p>
     <w:p>
@@ -849,7 +884,14 @@
           <w:sz w:val="28"/>
           <w:szCs w:val="28"/>
         </w:rPr>
-        <w:t xml:space="preserve"> XX</w:t>
+        <w:t xml:space="preserve"> </w:t>
+      </w:r>
+      <w:r>
+        <w:rPr>
+          <w:sz w:val="28"/>
+          <w:szCs w:val="28"/>
+        </w:rPr>
+        <w:t>What is a feature of ‘design for maintenance’</w:t>
       </w:r>
       <w:r>
         <w:rPr>
@@ -870,12 +912,259 @@
     </w:p>
     <w:p>
       <w:pPr>
+        <w:ind w:left="1440" w:hanging="1080"/>
+        <w:rPr>
+          <w:sz w:val="28"/>
+          <w:szCs w:val="28"/>
+        </w:rPr>
+      </w:pPr>
+      <w:r>
+        <w:rPr>
+          <w:b/>
+          <w:sz w:val="28"/>
+          <w:szCs w:val="28"/>
+        </w:rPr>
+        <w:t>A</w:t>
+      </w:r>
+      <w:r>
+        <w:rPr>
+          <w:sz w:val="28"/>
+          <w:szCs w:val="28"/>
+        </w:rPr>
+        <w:tab/>
+      </w:r>
+      <w:r>
+        <w:rPr>
+          <w:sz w:val="28"/>
+          <w:szCs w:val="28"/>
+        </w:rPr>
+        <w:t>Minimizing the number of replaceable components to reduce costs</w:t>
+      </w:r>
+    </w:p>
+    <w:p>
+      <w:pPr>
         <w:ind w:firstLine="360"/>
         <w:rPr>
           <w:sz w:val="28"/>
           <w:szCs w:val="28"/>
         </w:rPr>
       </w:pPr>
+    </w:p>
+    <w:p>
+      <w:pPr>
+        <w:ind w:firstLine="360"/>
+        <w:rPr>
+          <w:sz w:val="28"/>
+          <w:szCs w:val="28"/>
+        </w:rPr>
+      </w:pPr>
+      <w:r>
+        <w:rPr>
+          <w:b/>
+          <w:sz w:val="28"/>
+          <w:szCs w:val="28"/>
+        </w:rPr>
+        <w:t>B</w:t>
+      </w:r>
+      <w:r>
+        <w:rPr>
+          <w:sz w:val="28"/>
+          <w:szCs w:val="28"/>
+        </w:rPr>
+        <w:tab/>
+      </w:r>
+      <w:r>
+        <w:rPr>
+          <w:sz w:val="28"/>
+          <w:szCs w:val="28"/>
+        </w:rPr>
+        <w:tab/>
+      </w:r>
+      <w:r>
+        <w:rPr>
+          <w:sz w:val="28"/>
+          <w:szCs w:val="28"/>
+        </w:rPr>
+        <w:t>Ensuring easy access to critical parts for inspection and repair</w:t>
+      </w:r>
+    </w:p>
+    <w:p>
+      <w:pPr>
+        <w:ind w:firstLine="360"/>
+        <w:rPr>
+          <w:sz w:val="28"/>
+          <w:szCs w:val="28"/>
+        </w:rPr>
+      </w:pPr>
+    </w:p>
+    <w:p>
+      <w:pPr>
+        <w:ind w:firstLine="360"/>
+        <w:rPr>
+          <w:sz w:val="28"/>
+          <w:szCs w:val="28"/>
+        </w:rPr>
+      </w:pPr>
+      <w:r>
+        <w:rPr>
+          <w:b/>
+          <w:sz w:val="28"/>
+          <w:szCs w:val="28"/>
+        </w:rPr>
+        <w:t>C</w:t>
+      </w:r>
+      <w:r>
+        <w:rPr>
+          <w:sz w:val="28"/>
+          <w:szCs w:val="28"/>
+        </w:rPr>
+        <w:tab/>
+      </w:r>
+      <w:r>
+        <w:rPr>
+          <w:sz w:val="28"/>
+          <w:szCs w:val="28"/>
+        </w:rPr>
+        <w:tab/>
+      </w:r>
+      <w:r>
+        <w:rPr>
+          <w:sz w:val="28"/>
+          <w:szCs w:val="28"/>
+        </w:rPr>
+        <w:t>Using custom-made parts to improve performance</w:t>
+      </w:r>
+    </w:p>
+    <w:p>
+      <w:pPr>
+        <w:rPr>
+          <w:b/>
+          <w:sz w:val="28"/>
+          <w:szCs w:val="28"/>
+        </w:rPr>
+      </w:pPr>
+    </w:p>
+    <w:p>
+      <w:pPr>
+        <w:rPr>
+          <w:b/>
+          <w:sz w:val="28"/>
+          <w:szCs w:val="28"/>
+        </w:rPr>
+      </w:pPr>
+    </w:p>
+    <w:p>
+      <w:pPr>
+        <w:rPr>
+          <w:b/>
+          <w:bCs/>
+        </w:rPr>
+      </w:pPr>
+      <w:r>
+        <w:rPr>
+          <w:b/>
+          <w:sz w:val="28"/>
+          <w:szCs w:val="28"/>
+        </w:rPr>
+        <w:t>Q</w:t>
+      </w:r>
+      <w:r>
+        <w:rPr>
+          <w:b/>
+          <w:sz w:val="28"/>
+          <w:szCs w:val="28"/>
+        </w:rPr>
+        <w:t>3</w:t>
+      </w:r>
+      <w:r>
+        <w:rPr>
+          <w:b/>
+          <w:sz w:val="28"/>
+          <w:szCs w:val="28"/>
+        </w:rPr>
+        <w:t>.</w:t>
+      </w:r>
+      <w:r>
+        <w:rPr>
+          <w:sz w:val="28"/>
+          <w:szCs w:val="28"/>
+        </w:rPr>
+        <w:t xml:space="preserve"> </w:t>
+      </w:r>
+      <w:r>
+        <w:rPr>
+          <w:sz w:val="28"/>
+          <w:szCs w:val="28"/>
+        </w:rPr>
+        <w:t xml:space="preserve">Why is considering </w:t>
+      </w:r>
+      <w:r>
+        <w:rPr>
+          <w:sz w:val="28"/>
+          <w:szCs w:val="28"/>
+        </w:rPr>
+        <w:t>‘</w:t>
+      </w:r>
+      <w:r>
+        <w:rPr>
+          <w:sz w:val="28"/>
+          <w:szCs w:val="28"/>
+        </w:rPr>
+        <w:t>planned obsolescence</w:t>
+      </w:r>
+      <w:r>
+        <w:rPr>
+          <w:sz w:val="28"/>
+          <w:szCs w:val="28"/>
+        </w:rPr>
+        <w:t>’</w:t>
+      </w:r>
+      <w:r>
+        <w:rPr>
+          <w:sz w:val="28"/>
+          <w:szCs w:val="28"/>
+        </w:rPr>
+        <w:t xml:space="preserve"> controversial from an </w:t>
+      </w:r>
+      <w:r>
+        <w:rPr>
+          <w:sz w:val="28"/>
+          <w:szCs w:val="28"/>
+        </w:rPr>
+        <w:t xml:space="preserve">  </w:t>
+      </w:r>
+      <w:r>
+        <w:rPr>
+          <w:sz w:val="28"/>
+          <w:szCs w:val="28"/>
+        </w:rPr>
+        <w:t>environmental perspective</w:t>
+      </w:r>
+      <w:r>
+        <w:rPr>
+          <w:sz w:val="28"/>
+          <w:szCs w:val="28"/>
+        </w:rPr>
+        <w:t>?</w:t>
+      </w:r>
+    </w:p>
+    <w:p>
+      <w:pPr>
+        <w:rPr>
+          <w:sz w:val="28"/>
+          <w:szCs w:val="28"/>
+          <w:u w:val="single"/>
+        </w:rPr>
+      </w:pPr>
+    </w:p>
+    <w:p>
+      <w:pPr>
+        <w:ind w:left="1440" w:hanging="1080"/>
+        <w:rPr>
+          <w:sz w:val="28"/>
+          <w:szCs w:val="28"/>
+        </w:rPr>
+      </w:pPr>
       <w:r>
         <w:rPr>
           <w:b/>
@@ -896,6 +1185,39 @@
           <w:sz w:val="28"/>
           <w:szCs w:val="28"/>
         </w:rPr>
+        <w:t>It encourages frequent upgrades, increasing resource depletion and waste</w:t>
+      </w:r>
+    </w:p>
+    <w:p>
+      <w:pPr>
+        <w:ind w:firstLine="360"/>
+        <w:rPr>
+          <w:sz w:val="28"/>
+          <w:szCs w:val="28"/>
+        </w:rPr>
+      </w:pPr>
+    </w:p>
+    <w:p>
+      <w:pPr>
+        <w:ind w:firstLine="360"/>
+        <w:rPr>
+          <w:sz w:val="28"/>
+          <w:szCs w:val="28"/>
+        </w:rPr>
+      </w:pPr>
+      <w:r>
+        <w:rPr>
+          <w:b/>
+          <w:sz w:val="28"/>
+          <w:szCs w:val="28"/>
+        </w:rPr>
+        <w:t>B</w:t>
+      </w:r>
+      <w:r>
+        <w:rPr>
+          <w:sz w:val="28"/>
+          <w:szCs w:val="28"/>
+        </w:rPr>
         <w:tab/>
       </w:r>
       <w:r>
@@ -903,7 +1225,14 @@
           <w:sz w:val="28"/>
           <w:szCs w:val="28"/>
         </w:rPr>
-        <w:t>X</w:t>
+        <w:tab/>
+      </w:r>
+      <w:r>
+        <w:rPr>
+          <w:sz w:val="28"/>
+          <w:szCs w:val="28"/>
+        </w:rPr>
+        <w:t>It makes products more affordable for low-income consumers</w:t>
       </w:r>
     </w:p>
     <w:p>
@@ -929,6 +1258,171 @@
           <w:sz w:val="28"/>
           <w:szCs w:val="28"/>
         </w:rPr>
+        <w:t>C</w:t>
+      </w:r>
+      <w:r>
+        <w:rPr>
+          <w:sz w:val="28"/>
+          <w:szCs w:val="28"/>
+        </w:rPr>
+        <w:tab/>
+      </w:r>
+      <w:r>
+        <w:rPr>
+          <w:sz w:val="28"/>
+          <w:szCs w:val="28"/>
+        </w:rPr>
+        <w:tab/>
+      </w:r>
+      <w:r>
+        <w:rPr>
+          <w:sz w:val="28"/>
+          <w:szCs w:val="28"/>
+        </w:rPr>
+        <w:t>It simplifies recycling processes</w:t>
+      </w:r>
+    </w:p>
+    <w:p>
+      <w:pPr>
+        <w:rPr>
+          <w:b/>
+          <w:sz w:val="28"/>
+          <w:szCs w:val="28"/>
+        </w:rPr>
+      </w:pPr>
+    </w:p>
+    <w:p>
+      <w:pPr>
+        <w:rPr>
+          <w:b/>
+          <w:sz w:val="28"/>
+          <w:szCs w:val="28"/>
+        </w:rPr>
+      </w:pPr>
+    </w:p>
+    <w:p>
+      <w:pPr>
+        <w:rPr>
+          <w:sz w:val="28"/>
+          <w:szCs w:val="28"/>
+        </w:rPr>
+      </w:pPr>
+      <w:r>
+        <w:rPr>
+          <w:b/>
+          <w:sz w:val="28"/>
+          <w:szCs w:val="28"/>
+        </w:rPr>
+        <w:t>Q</w:t>
+      </w:r>
+      <w:r>
+        <w:rPr>
+          <w:b/>
+          <w:sz w:val="28"/>
+          <w:szCs w:val="28"/>
+        </w:rPr>
+        <w:t>4</w:t>
+      </w:r>
+      <w:r>
+        <w:rPr>
+          <w:b/>
+          <w:sz w:val="28"/>
+          <w:szCs w:val="28"/>
+        </w:rPr>
+        <w:t>.</w:t>
+      </w:r>
+      <w:r>
+        <w:rPr>
+          <w:sz w:val="28"/>
+          <w:szCs w:val="28"/>
+        </w:rPr>
+        <w:t xml:space="preserve"> </w:t>
+      </w:r>
+      <w:r>
+        <w:rPr>
+          <w:sz w:val="28"/>
+          <w:szCs w:val="28"/>
+        </w:rPr>
+        <w:t>A company designs a smartphone with non-replaceable batteries to push users to upgrade sooner. Which ethical principle does this violate</w:t>
+      </w:r>
+      <w:r>
+        <w:rPr>
+          <w:sz w:val="28"/>
+          <w:szCs w:val="28"/>
+        </w:rPr>
+        <w:t>?</w:t>
+      </w:r>
+    </w:p>
+    <w:p>
+      <w:pPr>
+        <w:rPr>
+          <w:sz w:val="28"/>
+          <w:szCs w:val="28"/>
+          <w:u w:val="single"/>
+        </w:rPr>
+      </w:pPr>
+    </w:p>
+    <w:p>
+      <w:pPr>
+        <w:ind w:firstLine="360"/>
+        <w:rPr>
+          <w:sz w:val="28"/>
+          <w:szCs w:val="28"/>
+        </w:rPr>
+      </w:pPr>
+      <w:r>
+        <w:rPr>
+          <w:b/>
+          <w:sz w:val="28"/>
+          <w:szCs w:val="28"/>
+        </w:rPr>
+        <w:t>A</w:t>
+      </w:r>
+      <w:r>
+        <w:rPr>
+          <w:sz w:val="28"/>
+          <w:szCs w:val="28"/>
+        </w:rPr>
+        <w:tab/>
+      </w:r>
+      <w:r>
+        <w:rPr>
+          <w:sz w:val="28"/>
+          <w:szCs w:val="28"/>
+        </w:rPr>
+        <w:tab/>
+      </w:r>
+      <w:r>
+        <w:rPr>
+          <w:sz w:val="28"/>
+          <w:szCs w:val="28"/>
+        </w:rPr>
+        <w:t>Transparency – Failing to disclose the short lifespan</w:t>
+      </w:r>
+    </w:p>
+    <w:p>
+      <w:pPr>
+        <w:ind w:firstLine="360"/>
+        <w:rPr>
+          <w:sz w:val="28"/>
+          <w:szCs w:val="28"/>
+        </w:rPr>
+      </w:pPr>
+    </w:p>
+    <w:p>
+      <w:pPr>
+        <w:ind w:firstLine="360"/>
+        <w:rPr>
+          <w:sz w:val="28"/>
+          <w:szCs w:val="28"/>
+        </w:rPr>
+      </w:pPr>
+      <w:r>
+        <w:rPr>
+          <w:b/>
+          <w:sz w:val="28"/>
+          <w:szCs w:val="28"/>
+        </w:rPr>
         <w:t>B</w:t>
       </w:r>
       <w:r>
@@ -950,7 +1444,7 @@
           <w:sz w:val="28"/>
           <w:szCs w:val="28"/>
         </w:rPr>
-        <w:t>X</w:t>
+        <w:t>User autonomy – Removing the right to repair</w:t>
       </w:r>
     </w:p>
     <w:p>
@@ -997,441 +1491,12 @@
           <w:sz w:val="28"/>
           <w:szCs w:val="28"/>
         </w:rPr>
-        <w:t>X</w:t>
-      </w:r>
-    </w:p>
-    <w:p>
-      <w:pPr>
-        <w:rPr>
-          <w:b/>
-          <w:sz w:val="28"/>
-          <w:szCs w:val="28"/>
-        </w:rPr>
-      </w:pPr>
-    </w:p>
-    <w:p>
-      <w:pPr>
-        <w:rPr>
-          <w:b/>
-          <w:sz w:val="28"/>
-          <w:szCs w:val="28"/>
-        </w:rPr>
-      </w:pPr>
-    </w:p>
-    <w:p>
-      <w:pPr>
-        <w:rPr>
-          <w:sz w:val="28"/>
-          <w:szCs w:val="28"/>
-        </w:rPr>
-      </w:pPr>
-      <w:r>
-        <w:rPr>
-          <w:b/>
-          <w:sz w:val="28"/>
-          <w:szCs w:val="28"/>
-        </w:rPr>
-        <w:t>Q</w:t>
-      </w:r>
-      <w:r>
-        <w:rPr>
-          <w:b/>
-          <w:sz w:val="28"/>
-          <w:szCs w:val="28"/>
-        </w:rPr>
-        <w:t>3</w:t>
-      </w:r>
-      <w:r>
-        <w:rPr>
-          <w:b/>
-          <w:sz w:val="28"/>
-          <w:szCs w:val="28"/>
-        </w:rPr>
-        <w:t>.</w:t>
-      </w:r>
-      <w:r>
-        <w:rPr>
-          <w:sz w:val="28"/>
-          <w:szCs w:val="28"/>
-        </w:rPr>
-        <w:t xml:space="preserve"> XX</w:t>
-      </w:r>
-      <w:r>
-        <w:rPr>
-          <w:sz w:val="28"/>
-          <w:szCs w:val="28"/>
-        </w:rPr>
-        <w:t>?</w:t>
-      </w:r>
-    </w:p>
-    <w:p>
-      <w:pPr>
-        <w:rPr>
-          <w:sz w:val="28"/>
-          <w:szCs w:val="28"/>
-          <w:u w:val="single"/>
-        </w:rPr>
-      </w:pPr>
-    </w:p>
-    <w:p>
-      <w:pPr>
-        <w:ind w:firstLine="360"/>
-        <w:rPr>
-          <w:sz w:val="28"/>
-          <w:szCs w:val="28"/>
-        </w:rPr>
-      </w:pPr>
-      <w:r>
-        <w:rPr>
-          <w:b/>
-          <w:sz w:val="28"/>
-          <w:szCs w:val="28"/>
-        </w:rPr>
-        <w:t>A</w:t>
-      </w:r>
-      <w:r>
-        <w:rPr>
-          <w:sz w:val="28"/>
-          <w:szCs w:val="28"/>
-        </w:rPr>
-        <w:tab/>
-      </w:r>
-      <w:r>
-        <w:rPr>
-          <w:sz w:val="28"/>
-          <w:szCs w:val="28"/>
-        </w:rPr>
-        <w:tab/>
-      </w:r>
-      <w:r>
-        <w:rPr>
-          <w:sz w:val="28"/>
-          <w:szCs w:val="28"/>
-        </w:rPr>
-        <w:t>X</w:t>
-      </w:r>
-    </w:p>
-    <w:p>
-      <w:pPr>
-        <w:ind w:firstLine="360"/>
-        <w:rPr>
-          <w:sz w:val="28"/>
-          <w:szCs w:val="28"/>
-        </w:rPr>
-      </w:pPr>
-    </w:p>
-    <w:p>
-      <w:pPr>
-        <w:ind w:firstLine="360"/>
-        <w:rPr>
-          <w:sz w:val="28"/>
-          <w:szCs w:val="28"/>
-        </w:rPr>
-      </w:pPr>
-      <w:r>
-        <w:rPr>
-          <w:b/>
-          <w:sz w:val="28"/>
-          <w:szCs w:val="28"/>
-        </w:rPr>
-        <w:t>B</w:t>
-      </w:r>
-      <w:r>
-        <w:rPr>
-          <w:sz w:val="28"/>
-          <w:szCs w:val="28"/>
-        </w:rPr>
-        <w:tab/>
-      </w:r>
-      <w:r>
-        <w:rPr>
-          <w:sz w:val="28"/>
-          <w:szCs w:val="28"/>
-        </w:rPr>
-        <w:tab/>
-      </w:r>
-      <w:r>
-        <w:rPr>
-          <w:sz w:val="28"/>
-          <w:szCs w:val="28"/>
-        </w:rPr>
-        <w:t>X</w:t>
-      </w:r>
-    </w:p>
-    <w:p>
-      <w:pPr>
-        <w:ind w:firstLine="360"/>
-        <w:rPr>
-          <w:sz w:val="28"/>
-          <w:szCs w:val="28"/>
-        </w:rPr>
-      </w:pPr>
-    </w:p>
-    <w:p>
-      <w:pPr>
-        <w:ind w:firstLine="360"/>
-        <w:rPr>
-          <w:sz w:val="28"/>
-          <w:szCs w:val="28"/>
-        </w:rPr>
-      </w:pPr>
-      <w:r>
-        <w:rPr>
-          <w:b/>
-          <w:sz w:val="28"/>
-          <w:szCs w:val="28"/>
-        </w:rPr>
-        <w:t>C</w:t>
-      </w:r>
-      <w:r>
-        <w:rPr>
-          <w:sz w:val="28"/>
-          <w:szCs w:val="28"/>
-        </w:rPr>
-        <w:tab/>
-      </w:r>
-      <w:r>
-        <w:rPr>
-          <w:sz w:val="28"/>
-          <w:szCs w:val="28"/>
-        </w:rPr>
-        <w:tab/>
-      </w:r>
-      <w:r>
-        <w:rPr>
-          <w:sz w:val="28"/>
-          <w:szCs w:val="28"/>
-        </w:rPr>
-        <w:t>X</w:t>
-      </w:r>
-    </w:p>
-    <w:p>
-      <w:pPr>
-        <w:rPr>
-          <w:b/>
-          <w:sz w:val="28"/>
-          <w:szCs w:val="28"/>
-        </w:rPr>
-      </w:pPr>
-    </w:p>
-    <w:p>
-      <w:pPr>
-        <w:rPr>
-          <w:b/>
-          <w:sz w:val="28"/>
-          <w:szCs w:val="28"/>
-        </w:rPr>
-      </w:pPr>
-    </w:p>
-    <w:p>
-      <w:pPr>
-        <w:rPr>
-          <w:sz w:val="28"/>
-          <w:szCs w:val="28"/>
-        </w:rPr>
-      </w:pPr>
-      <w:r>
-        <w:rPr>
-          <w:b/>
-          <w:sz w:val="28"/>
-          <w:szCs w:val="28"/>
-        </w:rPr>
-        <w:t>Q</w:t>
-      </w:r>
-      <w:r>
-        <w:rPr>
-          <w:b/>
-          <w:sz w:val="28"/>
-          <w:szCs w:val="28"/>
-        </w:rPr>
-        <w:t>4</w:t>
-      </w:r>
-      <w:r>
-        <w:rPr>
-          <w:b/>
-          <w:sz w:val="28"/>
-          <w:szCs w:val="28"/>
-        </w:rPr>
-        <w:t>.</w:t>
-      </w:r>
-      <w:r>
-        <w:rPr>
-          <w:sz w:val="28"/>
-          <w:szCs w:val="28"/>
-        </w:rPr>
-        <w:t xml:space="preserve"> XX</w:t>
-      </w:r>
-      <w:r>
-        <w:rPr>
-          <w:sz w:val="28"/>
-          <w:szCs w:val="28"/>
-        </w:rPr>
-        <w:t>?</w:t>
-      </w:r>
-    </w:p>
-    <w:p>
-      <w:pPr>
-        <w:rPr>
-          <w:sz w:val="28"/>
-          <w:szCs w:val="28"/>
-          <w:u w:val="single"/>
-        </w:rPr>
-      </w:pPr>
-    </w:p>
-    <w:p>
-      <w:pPr>
-        <w:ind w:firstLine="360"/>
-        <w:rPr>
-          <w:sz w:val="28"/>
-          <w:szCs w:val="28"/>
-        </w:rPr>
-      </w:pPr>
-      <w:r>
-        <w:rPr>
-          <w:b/>
-          <w:sz w:val="28"/>
-          <w:szCs w:val="28"/>
-        </w:rPr>
-        <w:t>A</w:t>
-      </w:r>
-      <w:r>
-        <w:rPr>
-          <w:sz w:val="28"/>
-          <w:szCs w:val="28"/>
-        </w:rPr>
-        <w:tab/>
-      </w:r>
-      <w:r>
-        <w:rPr>
-          <w:sz w:val="28"/>
-          <w:szCs w:val="28"/>
-        </w:rPr>
-        <w:tab/>
-      </w:r>
-      <w:r>
-        <w:rPr>
-          <w:sz w:val="28"/>
-          <w:szCs w:val="28"/>
-        </w:rPr>
-        <w:t>X</w:t>
-      </w:r>
-    </w:p>
-    <w:p>
-      <w:pPr>
-        <w:ind w:firstLine="360"/>
-        <w:rPr>
-          <w:sz w:val="28"/>
-          <w:szCs w:val="28"/>
-        </w:rPr>
-      </w:pPr>
-    </w:p>
-    <w:p>
-      <w:pPr>
-        <w:ind w:firstLine="360"/>
-        <w:rPr>
-          <w:sz w:val="28"/>
-          <w:szCs w:val="28"/>
-        </w:rPr>
-      </w:pPr>
-      <w:r>
-        <w:rPr>
-          <w:b/>
-          <w:sz w:val="28"/>
-          <w:szCs w:val="28"/>
-        </w:rPr>
-        <w:t>B</w:t>
-      </w:r>
-      <w:r>
-        <w:rPr>
-          <w:sz w:val="28"/>
-          <w:szCs w:val="28"/>
-        </w:rPr>
-        <w:tab/>
-      </w:r>
-      <w:r>
-        <w:rPr>
-          <w:sz w:val="28"/>
-          <w:szCs w:val="28"/>
-        </w:rPr>
-        <w:tab/>
-      </w:r>
-      <w:r>
-        <w:rPr>
-          <w:sz w:val="28"/>
-          <w:szCs w:val="28"/>
-        </w:rPr>
-        <w:t>X</w:t>
-      </w:r>
-    </w:p>
-    <w:p>
-      <w:pPr>
-        <w:ind w:firstLine="360"/>
-        <w:rPr>
-          <w:sz w:val="28"/>
-          <w:szCs w:val="28"/>
-        </w:rPr>
-      </w:pPr>
-    </w:p>
-    <w:p>
-      <w:pPr>
-        <w:ind w:firstLine="360"/>
-        <w:rPr>
-          <w:sz w:val="28"/>
-          <w:szCs w:val="28"/>
-        </w:rPr>
-      </w:pPr>
-      <w:r>
-        <w:rPr>
-          <w:b/>
-          <w:sz w:val="28"/>
-          <w:szCs w:val="28"/>
-        </w:rPr>
-        <w:t>C</w:t>
-      </w:r>
-      <w:r>
-        <w:rPr>
-          <w:sz w:val="28"/>
-          <w:szCs w:val="28"/>
-        </w:rPr>
-        <w:tab/>
-      </w:r>
-      <w:r>
-        <w:rPr>
-          <w:sz w:val="28"/>
-          <w:szCs w:val="28"/>
-        </w:rPr>
-        <w:tab/>
-      </w:r>
-      <w:r>
-        <w:rPr>
-          <w:sz w:val="28"/>
-          <w:szCs w:val="28"/>
-        </w:rPr>
-        <w:t>X</w:t>
-      </w:r>
-    </w:p>
-    <w:p>
-      <w:pPr>
-        <w:rPr>
-          <w:sz w:val="28"/>
-          <w:szCs w:val="28"/>
-        </w:rPr>
-      </w:pPr>
-    </w:p>
-    <w:p>
-      <w:pPr>
-        <w:ind w:left="360"/>
-        <w:rPr>
-          <w:sz w:val="28"/>
-          <w:szCs w:val="28"/>
-          <w:u w:val="single"/>
-        </w:rPr>
-      </w:pPr>
-    </w:p>
-    <w:p>
-      <w:pPr>
-        <w:rPr>
-          <w:b/>
+        <w:t>Both of the above</w:t>
+      </w:r>
+    </w:p>
+    <w:p>
+      <w:pPr>
+        <w:rPr>
           <w:sz w:val="28"/>
           <w:szCs w:val="28"/>
         </w:rPr>
@@ -1448,55 +1513,55 @@
         </w:pBdr>
         <w:shd w:val="clear" w:color="auto" w:fill="FFFFFF"/>
         <w:rPr>
+          <w:sz w:val="28"/>
+          <w:szCs w:val="28"/>
+        </w:rPr>
+      </w:pPr>
+      <w:r>
+        <w:rPr>
           <w:b/>
           <w:color w:val="000000"/>
           <w:sz w:val="28"/>
           <w:szCs w:val="28"/>
         </w:rPr>
-      </w:pPr>
-    </w:p>
-    <w:p>
-      <w:pPr>
-        <w:pBdr>
-          <w:top w:val="nil"/>
-          <w:left w:val="nil"/>
-          <w:bottom w:val="nil"/>
-          <w:right w:val="nil"/>
-          <w:between w:val="nil"/>
-        </w:pBdr>
-        <w:shd w:val="clear" w:color="auto" w:fill="FFFFFF"/>
+        <w:lastRenderedPageBreak/>
+        <w:t>Q</w:t>
+      </w:r>
+      <w:r>
         <w:rPr>
           <w:b/>
           <w:color w:val="000000"/>
           <w:sz w:val="28"/>
           <w:szCs w:val="28"/>
         </w:rPr>
-      </w:pPr>
-    </w:p>
-    <w:p>
-      <w:pPr>
-        <w:pBdr>
-          <w:top w:val="nil"/>
-          <w:left w:val="nil"/>
-          <w:bottom w:val="nil"/>
-          <w:right w:val="nil"/>
-          <w:between w:val="nil"/>
-        </w:pBdr>
-        <w:shd w:val="clear" w:color="auto" w:fill="FFFFFF"/>
-        <w:rPr>
-          <w:sz w:val="28"/>
-          <w:szCs w:val="28"/>
-        </w:rPr>
-      </w:pPr>
-      <w:r>
-        <w:rPr>
-          <w:b/>
+        <w:t>5</w:t>
+      </w:r>
+      <w:r>
+        <w:rPr>
+          <w:bCs/>
           <w:color w:val="000000"/>
           <w:sz w:val="28"/>
           <w:szCs w:val="28"/>
         </w:rPr>
-        <w:lastRenderedPageBreak/>
-        <w:t xml:space="preserve">Q9. </w:t>
+        <w:t xml:space="preserve">. </w:t>
+      </w:r>
+      <w:r>
+        <w:rPr>
+          <w:bCs/>
+          <w:color w:val="000000"/>
+          <w:sz w:val="28"/>
+          <w:szCs w:val="28"/>
+        </w:rPr>
+        <w:t>Explain the term ‘planned obsolescence’. Give an example of a product designed for ‘planned obsolescence’ in your answer</w:t>
+      </w:r>
+      <w:r>
+        <w:rPr>
+          <w:b/>
+          <w:color w:val="000000"/>
+          <w:sz w:val="28"/>
+          <w:szCs w:val="28"/>
+        </w:rPr>
+        <w:t xml:space="preserve"> (3 marks)</w:t>
       </w:r>
     </w:p>
     <w:p>
@@ -1580,50 +1645,47 @@
       </w:pPr>
     </w:p>
     <w:p/>
+    <w:p>
+      <w:pPr>
+        <w:rPr>
+          <w:sz w:val="28"/>
+          <w:szCs w:val="28"/>
+        </w:rPr>
+      </w:pPr>
+      <w:r>
+        <w:rPr>
+          <w:b/>
+          <w:bCs/>
+          <w:sz w:val="28"/>
+          <w:szCs w:val="28"/>
+        </w:rPr>
+        <w:t>Q6</w:t>
+      </w:r>
+      <w:r>
+        <w:rPr>
+          <w:sz w:val="28"/>
+          <w:szCs w:val="28"/>
+        </w:rPr>
+        <w:t xml:space="preserve">. </w:t>
+      </w:r>
+      <w:r>
+        <w:rPr>
+          <w:sz w:val="28"/>
+          <w:szCs w:val="28"/>
+        </w:rPr>
+        <w:t xml:space="preserve">Built-in obsolescence has had a number of effects on society. Explain two positive effects built-in obsolescence has had on the consumer </w:t>
+      </w:r>
+      <w:r>
+        <w:rPr>
+          <w:b/>
+          <w:bCs/>
+          <w:sz w:val="28"/>
+          <w:szCs w:val="28"/>
+        </w:rPr>
+        <w:t>(6 marks)</w:t>
+      </w:r>
+    </w:p>
     <w:p/>
-    <w:p>
-      <w:pPr>
-        <w:pBdr>
-          <w:top w:val="nil"/>
-          <w:left w:val="nil"/>
-          <w:bottom w:val="nil"/>
-          <w:right w:val="nil"/>
-          <w:between w:val="nil"/>
-        </w:pBdr>
-        <w:shd w:val="clear" w:color="auto" w:fill="FFFFFF"/>
-        <w:rPr>
-          <w:b/>
-          <w:color w:val="000000"/>
-          <w:sz w:val="28"/>
-          <w:szCs w:val="28"/>
-        </w:rPr>
-      </w:pPr>
-    </w:p>
-    <w:p>
-      <w:pPr>
-        <w:pBdr>
-          <w:top w:val="nil"/>
-          <w:left w:val="nil"/>
-          <w:bottom w:val="nil"/>
-          <w:right w:val="nil"/>
-          <w:between w:val="nil"/>
-        </w:pBdr>
-        <w:shd w:val="clear" w:color="auto" w:fill="FFFFFF"/>
-        <w:rPr>
-          <w:sz w:val="28"/>
-          <w:szCs w:val="28"/>
-        </w:rPr>
-      </w:pPr>
-      <w:r>
-        <w:rPr>
-          <w:b/>
-          <w:color w:val="000000"/>
-          <w:sz w:val="28"/>
-          <w:szCs w:val="28"/>
-        </w:rPr>
-        <w:t xml:space="preserve">Q10. </w:t>
-      </w:r>
-    </w:p>
     <w:p>
       <w:pPr>
         <w:pBdr>
@@ -1656,14 +1718,7 @@
         </w:rPr>
       </w:pPr>
     </w:p>
-    <w:p>
-      <w:pPr>
-        <w:rPr>
-          <w:sz w:val="20"/>
-          <w:szCs w:val="20"/>
-        </w:rPr>
-      </w:pPr>
-    </w:p>
+    <w:p/>
     <w:p>
       <w:pPr>
         <w:pBdr>
@@ -1704,52 +1759,6 @@
         </w:rPr>
       </w:pPr>
     </w:p>
-    <w:p/>
-    <w:p/>
-    <w:p/>
-    <w:p>
-      <w:pPr>
-        <w:pBdr>
-          <w:top w:val="nil"/>
-          <w:left w:val="nil"/>
-          <w:bottom w:val="nil"/>
-          <w:right w:val="nil"/>
-          <w:between w:val="nil"/>
-        </w:pBdr>
-        <w:shd w:val="clear" w:color="auto" w:fill="FFFFFF"/>
-        <w:rPr>
-          <w:b/>
-          <w:color w:val="000000"/>
-          <w:sz w:val="28"/>
-          <w:szCs w:val="28"/>
-        </w:rPr>
-      </w:pPr>
-    </w:p>
-    <w:p>
-      <w:pPr>
-        <w:pBdr>
-          <w:top w:val="nil"/>
-          <w:left w:val="nil"/>
-          <w:bottom w:val="nil"/>
-          <w:right w:val="nil"/>
-          <w:between w:val="nil"/>
-        </w:pBdr>
-        <w:shd w:val="clear" w:color="auto" w:fill="FFFFFF"/>
-        <w:rPr>
-          <w:sz w:val="28"/>
-          <w:szCs w:val="28"/>
-        </w:rPr>
-      </w:pPr>
-      <w:r>
-        <w:rPr>
-          <w:b/>
-          <w:color w:val="000000"/>
-          <w:sz w:val="28"/>
-          <w:szCs w:val="28"/>
-        </w:rPr>
-        <w:t xml:space="preserve">Q11. </w:t>
-      </w:r>
-    </w:p>
     <w:p>
       <w:pPr>
         <w:pBdr>
@@ -1782,14 +1791,7 @@
         </w:rPr>
       </w:pPr>
     </w:p>
-    <w:p>
-      <w:pPr>
-        <w:rPr>
-          <w:sz w:val="20"/>
-          <w:szCs w:val="20"/>
-        </w:rPr>
-      </w:pPr>
-    </w:p>
+    <w:p/>
     <w:p>
       <w:pPr>
         <w:pBdr>
@@ -1830,6 +1832,38 @@
         </w:rPr>
       </w:pPr>
     </w:p>
+    <w:p>
+      <w:pPr>
+        <w:pBdr>
+          <w:bottom w:val="single" w:sz="4" w:space="1" w:color="000000"/>
+        </w:pBdr>
+        <w:shd w:val="clear" w:color="auto" w:fill="FFFFFF"/>
+        <w:spacing w:before="280" w:after="280"/>
+        <w:rPr>
+          <w:sz w:val="21"/>
+          <w:szCs w:val="21"/>
+        </w:rPr>
+      </w:pPr>
+    </w:p>
+    <w:p>
+      <w:pPr>
+        <w:rPr>
+          <w:sz w:val="20"/>
+          <w:szCs w:val="20"/>
+        </w:rPr>
+      </w:pPr>
+    </w:p>
+    <w:p>
+      <w:pPr>
+        <w:pBdr>
+          <w:bottom w:val="single" w:sz="4" w:space="1" w:color="000000"/>
+        </w:pBdr>
+        <w:rPr>
+          <w:sz w:val="20"/>
+          <w:szCs w:val="20"/>
+        </w:rPr>
+      </w:pPr>
+    </w:p>
     <w:p/>
     <w:p/>
     <w:p/>
@@ -1887,7 +1921,7 @@
           <w:sz w:val="28"/>
           <w:szCs w:val="28"/>
         </w:rPr>
-        <w:t>X</w:t>
+        <w:t>B</w:t>
       </w:r>
     </w:p>
     <w:p>
@@ -1917,7 +1951,7 @@
           <w:sz w:val="28"/>
           <w:szCs w:val="28"/>
         </w:rPr>
-        <w:t>X</w:t>
+        <w:t>B</w:t>
       </w:r>
     </w:p>
     <w:p>
@@ -1947,7 +1981,7 @@
           <w:sz w:val="28"/>
           <w:szCs w:val="28"/>
         </w:rPr>
-        <w:t>X</w:t>
+        <w:t>A</w:t>
       </w:r>
     </w:p>
     <w:p>
@@ -1977,174 +2011,193 @@
           <w:sz w:val="28"/>
           <w:szCs w:val="28"/>
         </w:rPr>
-        <w:t>X</w:t>
-      </w:r>
-    </w:p>
-    <w:p>
-      <w:pPr>
-        <w:rPr>
-          <w:sz w:val="28"/>
-          <w:szCs w:val="28"/>
-        </w:rPr>
-      </w:pPr>
-      <w:r>
-        <w:rPr>
-          <w:b/>
-          <w:sz w:val="28"/>
-          <w:szCs w:val="28"/>
-        </w:rPr>
-        <w:t>Q5</w:t>
-      </w:r>
-      <w:r>
-        <w:rPr>
-          <w:sz w:val="28"/>
-          <w:szCs w:val="28"/>
-        </w:rPr>
-        <w:t xml:space="preserve">. </w:t>
-      </w:r>
-      <w:r>
-        <w:rPr>
-          <w:sz w:val="28"/>
-          <w:szCs w:val="28"/>
-        </w:rPr>
-        <w:t>X</w:t>
-      </w:r>
-    </w:p>
-    <w:p>
-      <w:pPr>
-        <w:rPr>
-          <w:sz w:val="28"/>
-          <w:szCs w:val="28"/>
-        </w:rPr>
-      </w:pPr>
-      <w:r>
-        <w:rPr>
-          <w:b/>
-          <w:sz w:val="28"/>
-          <w:szCs w:val="28"/>
-        </w:rPr>
-        <w:t>Q6</w:t>
-      </w:r>
-      <w:r>
-        <w:rPr>
-          <w:sz w:val="28"/>
-          <w:szCs w:val="28"/>
-        </w:rPr>
-        <w:t xml:space="preserve">. </w:t>
-      </w:r>
-      <w:r>
-        <w:rPr>
-          <w:sz w:val="28"/>
-          <w:szCs w:val="28"/>
-        </w:rPr>
-        <w:t>X</w:t>
-      </w:r>
-    </w:p>
-    <w:p>
-      <w:pPr>
-        <w:rPr>
-          <w:sz w:val="28"/>
-          <w:szCs w:val="28"/>
-        </w:rPr>
-      </w:pPr>
-      <w:r>
-        <w:rPr>
-          <w:b/>
-          <w:sz w:val="28"/>
-          <w:szCs w:val="28"/>
-        </w:rPr>
-        <w:t>Q7</w:t>
-      </w:r>
-      <w:r>
-        <w:rPr>
-          <w:sz w:val="28"/>
-          <w:szCs w:val="28"/>
-        </w:rPr>
-        <w:t xml:space="preserve">. </w:t>
-      </w:r>
-      <w:r>
-        <w:rPr>
-          <w:sz w:val="28"/>
-          <w:szCs w:val="28"/>
-        </w:rPr>
-        <w:t>X</w:t>
-      </w:r>
-    </w:p>
-    <w:p>
-      <w:pPr>
-        <w:rPr>
-          <w:sz w:val="28"/>
-          <w:szCs w:val="28"/>
-        </w:rPr>
-      </w:pPr>
-      <w:r>
-        <w:rPr>
-          <w:b/>
-          <w:sz w:val="28"/>
-          <w:szCs w:val="28"/>
-        </w:rPr>
-        <w:t>Q8</w:t>
-      </w:r>
-      <w:r>
-        <w:rPr>
-          <w:sz w:val="28"/>
-          <w:szCs w:val="28"/>
-        </w:rPr>
-        <w:t xml:space="preserve">. </w:t>
-      </w:r>
-      <w:r>
-        <w:rPr>
-          <w:sz w:val="28"/>
-          <w:szCs w:val="28"/>
-        </w:rPr>
-        <w:t>X</w:t>
-      </w:r>
-    </w:p>
-    <w:p>
-      <w:pPr>
-        <w:rPr>
-          <w:sz w:val="28"/>
-          <w:szCs w:val="28"/>
-        </w:rPr>
-      </w:pPr>
-    </w:p>
-    <w:p>
-      <w:pPr>
-        <w:rPr>
-          <w:b/>
-          <w:sz w:val="28"/>
-          <w:szCs w:val="28"/>
-        </w:rPr>
-      </w:pPr>
-      <w:r>
-        <w:rPr>
-          <w:b/>
-          <w:sz w:val="28"/>
-          <w:szCs w:val="28"/>
-        </w:rPr>
-        <w:t>Q9.</w:t>
-      </w:r>
-    </w:p>
-    <w:p>
-      <w:pPr>
-        <w:rPr>
-          <w:b/>
-          <w:sz w:val="28"/>
-          <w:szCs w:val="28"/>
-        </w:rPr>
-      </w:pPr>
-    </w:p>
-    <w:p>
-      <w:pPr>
-        <w:rPr>
-          <w:b/>
-          <w:sz w:val="28"/>
-          <w:szCs w:val="28"/>
-        </w:rPr>
-      </w:pPr>
-      <w:r>
-        <w:rPr>
-          <w:b/>
+        <w:t>C</w:t>
+      </w:r>
+    </w:p>
+    <w:p>
+      <w:pPr>
+        <w:rPr>
+          <w:sz w:val="28"/>
+          <w:szCs w:val="28"/>
+        </w:rPr>
+      </w:pPr>
+    </w:p>
+    <w:p>
+      <w:pPr>
+        <w:rPr>
+          <w:b/>
+          <w:sz w:val="28"/>
+          <w:szCs w:val="28"/>
+        </w:rPr>
+      </w:pPr>
+      <w:r>
+        <w:rPr>
+          <w:b/>
+          <w:sz w:val="28"/>
+          <w:szCs w:val="28"/>
+        </w:rPr>
+        <w:t>Q</w:t>
+      </w:r>
+      <w:r>
+        <w:rPr>
+          <w:b/>
+          <w:sz w:val="28"/>
+          <w:szCs w:val="28"/>
+        </w:rPr>
+        <w:t>5</w:t>
+      </w:r>
+      <w:r>
+        <w:rPr>
+          <w:b/>
+          <w:sz w:val="28"/>
+          <w:szCs w:val="28"/>
+        </w:rPr>
+        <w:t>.</w:t>
+      </w:r>
+    </w:p>
+    <w:p>
+      <w:pPr>
+        <w:pStyle w:val="ListParagraph"/>
+        <w:numPr>
+          <w:ilvl w:val="0"/>
+          <w:numId w:val="6"/>
+        </w:numPr>
+        <w:rPr>
+          <w:bCs/>
+          <w:sz w:val="28"/>
+          <w:szCs w:val="28"/>
+        </w:rPr>
+      </w:pPr>
+      <w:r>
+        <w:rPr>
+          <w:bCs/>
+          <w:sz w:val="28"/>
+          <w:szCs w:val="28"/>
+        </w:rPr>
+        <w:t>Because a product may only be designed to have a short useful life e.g., disposable products like a milk carton, contact lenses, disposable razors.</w:t>
+      </w:r>
+    </w:p>
+    <w:p>
+      <w:pPr>
+        <w:pStyle w:val="ListParagraph"/>
+        <w:numPr>
+          <w:ilvl w:val="0"/>
+          <w:numId w:val="6"/>
+        </w:numPr>
+        <w:rPr>
+          <w:bCs/>
+          <w:sz w:val="28"/>
+          <w:szCs w:val="28"/>
+        </w:rPr>
+      </w:pPr>
+      <w:r>
+        <w:rPr>
+          <w:bCs/>
+          <w:sz w:val="28"/>
+          <w:szCs w:val="28"/>
+        </w:rPr>
+        <w:t xml:space="preserve">A company may take the view of designing a limited lifespan into a product to ensure continuous demand e.g., mobile phone before a new, improved replacement comes along. </w:t>
+      </w:r>
+    </w:p>
+    <w:p>
+      <w:pPr>
+        <w:pStyle w:val="ListParagraph"/>
+        <w:numPr>
+          <w:ilvl w:val="0"/>
+          <w:numId w:val="6"/>
+        </w:numPr>
+        <w:rPr>
+          <w:bCs/>
+          <w:sz w:val="28"/>
+          <w:szCs w:val="28"/>
+        </w:rPr>
+      </w:pPr>
+      <w:r>
+        <w:rPr>
+          <w:bCs/>
+          <w:sz w:val="28"/>
+          <w:szCs w:val="28"/>
+        </w:rPr>
+        <w:t xml:space="preserve">Product may be designed and made so that after a time cannot be repaired or upgraded. A company may not want to invest time and resources (spare parts and technical support) supporting old tech e.g., a flat-screen TV. </w:t>
+      </w:r>
+    </w:p>
+    <w:p>
+      <w:pPr>
+        <w:pStyle w:val="ListParagraph"/>
+        <w:numPr>
+          <w:ilvl w:val="0"/>
+          <w:numId w:val="6"/>
+        </w:numPr>
+        <w:rPr>
+          <w:bCs/>
+          <w:sz w:val="28"/>
+          <w:szCs w:val="28"/>
+        </w:rPr>
+      </w:pPr>
+      <w:r>
+        <w:rPr>
+          <w:bCs/>
+          <w:sz w:val="28"/>
+          <w:szCs w:val="28"/>
+        </w:rPr>
+        <w:t xml:space="preserve">Some manufacturers design products with planned obsolescence in mind to ensure there is always a market for new and improved products/sales to keep the company profitable, e.g., computer game companies. Upgrades/speeds/better graphics are all part of a more realistic experience for gamers. Computers become obsolete unless upgraded. </w:t>
+      </w:r>
+    </w:p>
+    <w:p>
+      <w:pPr>
+        <w:pStyle w:val="ListParagraph"/>
+        <w:numPr>
+          <w:ilvl w:val="0"/>
+          <w:numId w:val="6"/>
+        </w:numPr>
+        <w:rPr>
+          <w:bCs/>
+          <w:sz w:val="28"/>
+          <w:szCs w:val="28"/>
+        </w:rPr>
+      </w:pPr>
+      <w:r>
+        <w:rPr>
+          <w:bCs/>
+          <w:sz w:val="28"/>
+          <w:szCs w:val="28"/>
+        </w:rPr>
+        <w:t xml:space="preserve">Planned obsolescence can lead to waste. </w:t>
+      </w:r>
+    </w:p>
+    <w:p>
+      <w:pPr>
+        <w:pStyle w:val="ListParagraph"/>
+        <w:numPr>
+          <w:ilvl w:val="0"/>
+          <w:numId w:val="6"/>
+        </w:numPr>
+        <w:rPr>
+          <w:bCs/>
+          <w:sz w:val="28"/>
+          <w:szCs w:val="28"/>
+        </w:rPr>
+      </w:pPr>
+      <w:r>
+        <w:rPr>
+          <w:bCs/>
+          <w:sz w:val="28"/>
+          <w:szCs w:val="28"/>
+        </w:rPr>
+        <w:t>Some products are made of inferior quality/ fragile, so they break and need to be replaced.</w:t>
+      </w:r>
+    </w:p>
+    <w:p>
+      <w:pPr>
+        <w:rPr>
+          <w:bCs/>
+          <w:sz w:val="28"/>
+          <w:szCs w:val="28"/>
+        </w:rPr>
+      </w:pPr>
+      <w:r>
+        <w:rPr>
+          <w:bCs/>
           <w:sz w:val="28"/>
           <w:szCs w:val="28"/>
         </w:rPr>
@@ -2165,41 +2218,317 @@
           <w:sz w:val="28"/>
           <w:szCs w:val="28"/>
         </w:rPr>
-        <w:t>Q10.</w:t>
-      </w:r>
-    </w:p>
-    <w:p>
-      <w:pPr>
-        <w:rPr>
-          <w:sz w:val="28"/>
-          <w:szCs w:val="28"/>
-        </w:rPr>
-      </w:pPr>
-    </w:p>
-    <w:p>
-      <w:pPr>
-        <w:rPr>
-          <w:sz w:val="28"/>
-          <w:szCs w:val="28"/>
-        </w:rPr>
-      </w:pPr>
-    </w:p>
-    <w:p>
-      <w:pPr>
-        <w:rPr>
-          <w:b/>
-          <w:sz w:val="28"/>
-          <w:szCs w:val="28"/>
-        </w:rPr>
-      </w:pPr>
-      <w:r>
-        <w:rPr>
-          <w:b/>
-          <w:sz w:val="28"/>
-          <w:szCs w:val="28"/>
-        </w:rPr>
-        <w:t>Q11.</w:t>
-      </w:r>
+        <w:t>Q</w:t>
+      </w:r>
+      <w:r>
+        <w:rPr>
+          <w:b/>
+          <w:sz w:val="28"/>
+          <w:szCs w:val="28"/>
+        </w:rPr>
+        <w:t>6</w:t>
+      </w:r>
+      <w:r>
+        <w:rPr>
+          <w:b/>
+          <w:sz w:val="28"/>
+          <w:szCs w:val="28"/>
+        </w:rPr>
+        <w:t>.</w:t>
+      </w:r>
+    </w:p>
+    <w:p>
+      <w:pPr>
+        <w:pStyle w:val="ListParagraph"/>
+        <w:numPr>
+          <w:ilvl w:val="0"/>
+          <w:numId w:val="7"/>
+        </w:numPr>
+        <w:rPr>
+          <w:bCs/>
+          <w:sz w:val="28"/>
+          <w:szCs w:val="28"/>
+        </w:rPr>
+      </w:pPr>
+      <w:r>
+        <w:rPr>
+          <w:bCs/>
+          <w:sz w:val="28"/>
+          <w:szCs w:val="28"/>
+        </w:rPr>
+        <w:t xml:space="preserve">Consumers buy up to date products/stay in fashion (1) </w:t>
+      </w:r>
+    </w:p>
+    <w:p>
+      <w:pPr>
+        <w:pStyle w:val="ListParagraph"/>
+        <w:numPr>
+          <w:ilvl w:val="0"/>
+          <w:numId w:val="7"/>
+        </w:numPr>
+        <w:rPr>
+          <w:bCs/>
+          <w:sz w:val="28"/>
+          <w:szCs w:val="28"/>
+        </w:rPr>
+      </w:pPr>
+      <w:r>
+        <w:rPr>
+          <w:bCs/>
+          <w:sz w:val="28"/>
+          <w:szCs w:val="28"/>
+        </w:rPr>
+        <w:t xml:space="preserve">Due to regular/frequent new releases (1) </w:t>
+      </w:r>
+    </w:p>
+    <w:p>
+      <w:pPr>
+        <w:pStyle w:val="ListParagraph"/>
+        <w:numPr>
+          <w:ilvl w:val="0"/>
+          <w:numId w:val="7"/>
+        </w:numPr>
+        <w:rPr>
+          <w:bCs/>
+          <w:sz w:val="28"/>
+          <w:szCs w:val="28"/>
+        </w:rPr>
+      </w:pPr>
+      <w:r>
+        <w:rPr>
+          <w:bCs/>
+          <w:sz w:val="28"/>
+          <w:szCs w:val="28"/>
+        </w:rPr>
+        <w:t xml:space="preserve">Increased customer satisfaction/pleasure (1) </w:t>
+      </w:r>
+    </w:p>
+    <w:p>
+      <w:pPr>
+        <w:pStyle w:val="ListParagraph"/>
+        <w:numPr>
+          <w:ilvl w:val="0"/>
+          <w:numId w:val="7"/>
+        </w:numPr>
+        <w:rPr>
+          <w:bCs/>
+          <w:sz w:val="28"/>
+          <w:szCs w:val="28"/>
+        </w:rPr>
+      </w:pPr>
+      <w:r>
+        <w:rPr>
+          <w:bCs/>
+          <w:sz w:val="28"/>
+          <w:szCs w:val="28"/>
+        </w:rPr>
+        <w:t>Consumers want to be seen with the latest product/one-upmanship (1)</w:t>
+      </w:r>
+    </w:p>
+    <w:p>
+      <w:pPr>
+        <w:pStyle w:val="ListParagraph"/>
+        <w:rPr>
+          <w:bCs/>
+          <w:sz w:val="28"/>
+          <w:szCs w:val="28"/>
+        </w:rPr>
+      </w:pPr>
+    </w:p>
+    <w:p>
+      <w:pPr>
+        <w:pStyle w:val="ListParagraph"/>
+        <w:numPr>
+          <w:ilvl w:val="0"/>
+          <w:numId w:val="7"/>
+        </w:numPr>
+        <w:rPr>
+          <w:bCs/>
+          <w:sz w:val="28"/>
+          <w:szCs w:val="28"/>
+        </w:rPr>
+      </w:pPr>
+      <w:r>
+        <w:rPr>
+          <w:bCs/>
+          <w:sz w:val="28"/>
+          <w:szCs w:val="28"/>
+        </w:rPr>
+        <w:t xml:space="preserve">Consumers have a wider selection (1) </w:t>
+      </w:r>
+    </w:p>
+    <w:p>
+      <w:pPr>
+        <w:pStyle w:val="ListParagraph"/>
+        <w:numPr>
+          <w:ilvl w:val="0"/>
+          <w:numId w:val="7"/>
+        </w:numPr>
+        <w:rPr>
+          <w:bCs/>
+          <w:sz w:val="28"/>
+          <w:szCs w:val="28"/>
+        </w:rPr>
+      </w:pPr>
+      <w:r>
+        <w:rPr>
+          <w:bCs/>
+          <w:sz w:val="28"/>
+          <w:szCs w:val="28"/>
+        </w:rPr>
+        <w:t xml:space="preserve">Due to increased competitiveness between businesses (1) </w:t>
+      </w:r>
+    </w:p>
+    <w:p>
+      <w:pPr>
+        <w:pStyle w:val="ListParagraph"/>
+        <w:numPr>
+          <w:ilvl w:val="0"/>
+          <w:numId w:val="7"/>
+        </w:numPr>
+        <w:rPr>
+          <w:bCs/>
+          <w:sz w:val="28"/>
+          <w:szCs w:val="28"/>
+        </w:rPr>
+      </w:pPr>
+      <w:r>
+        <w:rPr>
+          <w:bCs/>
+          <w:sz w:val="28"/>
+          <w:szCs w:val="28"/>
+        </w:rPr>
+        <w:t xml:space="preserve">Leading to competitive prices (1) </w:t>
+      </w:r>
+    </w:p>
+    <w:p>
+      <w:pPr>
+        <w:pStyle w:val="ListParagraph"/>
+        <w:numPr>
+          <w:ilvl w:val="0"/>
+          <w:numId w:val="7"/>
+        </w:numPr>
+        <w:rPr>
+          <w:bCs/>
+          <w:sz w:val="28"/>
+          <w:szCs w:val="28"/>
+        </w:rPr>
+      </w:pPr>
+      <w:r>
+        <w:rPr>
+          <w:bCs/>
+          <w:sz w:val="28"/>
+          <w:szCs w:val="28"/>
+        </w:rPr>
+        <w:t xml:space="preserve">Can plan/budget for replacement (1) </w:t>
+      </w:r>
+    </w:p>
+    <w:p>
+      <w:pPr>
+        <w:pStyle w:val="ListParagraph"/>
+        <w:numPr>
+          <w:ilvl w:val="0"/>
+          <w:numId w:val="7"/>
+        </w:numPr>
+        <w:rPr>
+          <w:bCs/>
+          <w:sz w:val="28"/>
+          <w:szCs w:val="28"/>
+        </w:rPr>
+      </w:pPr>
+      <w:r>
+        <w:rPr>
+          <w:bCs/>
+          <w:sz w:val="28"/>
+          <w:szCs w:val="28"/>
+        </w:rPr>
+        <w:t xml:space="preserve">Increased second hand market (1) </w:t>
+      </w:r>
+    </w:p>
+    <w:p>
+      <w:pPr>
+        <w:pStyle w:val="ListParagraph"/>
+        <w:rPr>
+          <w:bCs/>
+          <w:sz w:val="28"/>
+          <w:szCs w:val="28"/>
+        </w:rPr>
+      </w:pPr>
+    </w:p>
+    <w:p>
+      <w:pPr>
+        <w:pStyle w:val="ListParagraph"/>
+        <w:numPr>
+          <w:ilvl w:val="0"/>
+          <w:numId w:val="7"/>
+        </w:numPr>
+        <w:rPr>
+          <w:bCs/>
+          <w:sz w:val="28"/>
+          <w:szCs w:val="28"/>
+        </w:rPr>
+      </w:pPr>
+      <w:r>
+        <w:rPr>
+          <w:bCs/>
+          <w:sz w:val="28"/>
+          <w:szCs w:val="28"/>
+        </w:rPr>
+        <w:lastRenderedPageBreak/>
+        <w:t xml:space="preserve">Drives innovation/new/improved features/multi-function products are developed (1) </w:t>
+      </w:r>
+    </w:p>
+    <w:p>
+      <w:pPr>
+        <w:pStyle w:val="ListParagraph"/>
+        <w:numPr>
+          <w:ilvl w:val="0"/>
+          <w:numId w:val="7"/>
+        </w:numPr>
+        <w:rPr>
+          <w:bCs/>
+          <w:sz w:val="28"/>
+          <w:szCs w:val="28"/>
+        </w:rPr>
+      </w:pPr>
+      <w:r>
+        <w:rPr>
+          <w:bCs/>
+          <w:sz w:val="28"/>
+          <w:szCs w:val="28"/>
+        </w:rPr>
+        <w:t>Which can improve consumers quality of life (1)</w:t>
+      </w:r>
+    </w:p>
+    <w:p>
+      <w:pPr>
+        <w:pStyle w:val="ListParagraph"/>
+        <w:numPr>
+          <w:ilvl w:val="0"/>
+          <w:numId w:val="7"/>
+        </w:numPr>
+        <w:rPr>
+          <w:bCs/>
+          <w:sz w:val="28"/>
+          <w:szCs w:val="28"/>
+        </w:rPr>
+      </w:pPr>
+      <w:r>
+        <w:rPr>
+          <w:bCs/>
+          <w:sz w:val="28"/>
+          <w:szCs w:val="28"/>
+        </w:rPr>
+        <w:t>Improved safety features/consumers are safer (1)</w:t>
+      </w:r>
+    </w:p>
+    <w:p>
+      <w:pPr>
+        <w:rPr>
+          <w:sz w:val="28"/>
+          <w:szCs w:val="28"/>
+        </w:rPr>
+      </w:pPr>
     </w:p>
     <w:p>
       <w:pPr>
@@ -2876,6 +3205,232 @@
       </w:rPr>
     </w:lvl>
   </w:abstractNum>
+  <w:abstractNum w:abstractNumId="5" w15:restartNumberingAfterBreak="0">
+    <w:nsid w:val="6B847E68"/>
+    <w:multiLevelType w:val="hybridMultilevel"/>
+    <w:tmpl w:val="7A7ED3B4"/>
+    <w:lvl w:ilvl="0" w:tplc="08090001">
+      <w:start w:val="1"/>
+      <w:numFmt w:val="bullet"/>
+      <w:lvlText w:val=""/>
+      <w:lvlJc w:val="left"/>
+      <w:pPr>
+        <w:ind w:left="720" w:hanging="360"/>
+      </w:pPr>
+      <w:rPr>
+        <w:rFonts w:ascii="Symbol" w:hAnsi="Symbol" w:hint="default"/>
+      </w:rPr>
+    </w:lvl>
+    <w:lvl w:ilvl="1" w:tplc="08090003" w:tentative="1">
+      <w:start w:val="1"/>
+      <w:numFmt w:val="bullet"/>
+      <w:lvlText w:val="o"/>
+      <w:lvlJc w:val="left"/>
+      <w:pPr>
+        <w:ind w:left="1440" w:hanging="360"/>
+      </w:pPr>
+      <w:rPr>
+        <w:rFonts w:ascii="Courier New" w:hAnsi="Courier New" w:cs="Courier New" w:hint="default"/>
+      </w:rPr>
+    </w:lvl>
+    <w:lvl w:ilvl="2" w:tplc="08090005" w:tentative="1">
+      <w:start w:val="1"/>
+      <w:numFmt w:val="bullet"/>
+      <w:lvlText w:val=""/>
+      <w:lvlJc w:val="left"/>
+      <w:pPr>
+        <w:ind w:left="2160" w:hanging="360"/>
+      </w:pPr>
+      <w:rPr>
+        <w:rFonts w:ascii="Wingdings" w:hAnsi="Wingdings" w:hint="default"/>
+      </w:rPr>
+    </w:lvl>
+    <w:lvl w:ilvl="3" w:tplc="08090001" w:tentative="1">
+      <w:start w:val="1"/>
+      <w:numFmt w:val="bullet"/>
+      <w:lvlText w:val=""/>
+      <w:lvlJc w:val="left"/>
+      <w:pPr>
+        <w:ind w:left="2880" w:hanging="360"/>
+      </w:pPr>
+      <w:rPr>
+        <w:rFonts w:ascii="Symbol" w:hAnsi="Symbol" w:hint="default"/>
+      </w:rPr>
+    </w:lvl>
+    <w:lvl w:ilvl="4" w:tplc="08090003" w:tentative="1">
+      <w:start w:val="1"/>
+      <w:numFmt w:val="bullet"/>
+      <w:lvlText w:val="o"/>
+      <w:lvlJc w:val="left"/>
+      <w:pPr>
+        <w:ind w:left="3600" w:hanging="360"/>
+      </w:pPr>
+      <w:rPr>
+        <w:rFonts w:ascii="Courier New" w:hAnsi="Courier New" w:cs="Courier New" w:hint="default"/>
+      </w:rPr>
+    </w:lvl>
+    <w:lvl w:ilvl="5" w:tplc="08090005" w:tentative="1">
+      <w:start w:val="1"/>
+      <w:numFmt w:val="bullet"/>
+      <w:lvlText w:val=""/>
+      <w:lvlJc w:val="left"/>
+      <w:pPr>
+        <w:ind w:left="4320" w:hanging="360"/>
+      </w:pPr>
+      <w:rPr>
+        <w:rFonts w:ascii="Wingdings" w:hAnsi="Wingdings" w:hint="default"/>
+      </w:rPr>
+    </w:lvl>
+    <w:lvl w:ilvl="6" w:tplc="08090001" w:tentative="1">
+      <w:start w:val="1"/>
+      <w:numFmt w:val="bullet"/>
+      <w:lvlText w:val=""/>
+      <w:lvlJc w:val="left"/>
+      <w:pPr>
+        <w:ind w:left="5040" w:hanging="360"/>
+      </w:pPr>
+      <w:rPr>
+        <w:rFonts w:ascii="Symbol" w:hAnsi="Symbol" w:hint="default"/>
+      </w:rPr>
+    </w:lvl>
+    <w:lvl w:ilvl="7" w:tplc="08090003" w:tentative="1">
+      <w:start w:val="1"/>
+      <w:numFmt w:val="bullet"/>
+      <w:lvlText w:val="o"/>
+      <w:lvlJc w:val="left"/>
+      <w:pPr>
+        <w:ind w:left="5760" w:hanging="360"/>
+      </w:pPr>
+      <w:rPr>
+        <w:rFonts w:ascii="Courier New" w:hAnsi="Courier New" w:cs="Courier New" w:hint="default"/>
+      </w:rPr>
+    </w:lvl>
+    <w:lvl w:ilvl="8" w:tplc="08090005" w:tentative="1">
+      <w:start w:val="1"/>
+      <w:numFmt w:val="bullet"/>
+      <w:lvlText w:val=""/>
+      <w:lvlJc w:val="left"/>
+      <w:pPr>
+        <w:ind w:left="6480" w:hanging="360"/>
+      </w:pPr>
+      <w:rPr>
+        <w:rFonts w:ascii="Wingdings" w:hAnsi="Wingdings" w:hint="default"/>
+      </w:rPr>
+    </w:lvl>
+  </w:abstractNum>
+  <w:abstractNum w:abstractNumId="6" w15:restartNumberingAfterBreak="0">
+    <w:nsid w:val="74F05AB4"/>
+    <w:multiLevelType w:val="hybridMultilevel"/>
+    <w:tmpl w:val="F83A6186"/>
+    <w:lvl w:ilvl="0" w:tplc="08090001">
+      <w:start w:val="1"/>
+      <w:numFmt w:val="bullet"/>
+      <w:lvlText w:val=""/>
+      <w:lvlJc w:val="left"/>
+      <w:pPr>
+        <w:ind w:left="720" w:hanging="360"/>
+      </w:pPr>
+      <w:rPr>
+        <w:rFonts w:ascii="Symbol" w:hAnsi="Symbol" w:hint="default"/>
+      </w:rPr>
+    </w:lvl>
+    <w:lvl w:ilvl="1" w:tplc="08090003" w:tentative="1">
+      <w:start w:val="1"/>
+      <w:numFmt w:val="bullet"/>
+      <w:lvlText w:val="o"/>
+      <w:lvlJc w:val="left"/>
+      <w:pPr>
+        <w:ind w:left="1440" w:hanging="360"/>
+      </w:pPr>
+      <w:rPr>
+        <w:rFonts w:ascii="Courier New" w:hAnsi="Courier New" w:cs="Courier New" w:hint="default"/>
+      </w:rPr>
+    </w:lvl>
+    <w:lvl w:ilvl="2" w:tplc="08090005" w:tentative="1">
+      <w:start w:val="1"/>
+      <w:numFmt w:val="bullet"/>
+      <w:lvlText w:val=""/>
+      <w:lvlJc w:val="left"/>
+      <w:pPr>
+        <w:ind w:left="2160" w:hanging="360"/>
+      </w:pPr>
+      <w:rPr>
+        <w:rFonts w:ascii="Wingdings" w:hAnsi="Wingdings" w:hint="default"/>
+      </w:rPr>
+    </w:lvl>
+    <w:lvl w:ilvl="3" w:tplc="08090001" w:tentative="1">
+      <w:start w:val="1"/>
+      <w:numFmt w:val="bullet"/>
+      <w:lvlText w:val=""/>
+      <w:lvlJc w:val="left"/>
+      <w:pPr>
+        <w:ind w:left="2880" w:hanging="360"/>
+      </w:pPr>
+      <w:rPr>
+        <w:rFonts w:ascii="Symbol" w:hAnsi="Symbol" w:hint="default"/>
+      </w:rPr>
+    </w:lvl>
+    <w:lvl w:ilvl="4" w:tplc="08090003" w:tentative="1">
+      <w:start w:val="1"/>
+      <w:numFmt w:val="bullet"/>
+      <w:lvlText w:val="o"/>
+      <w:lvlJc w:val="left"/>
+      <w:pPr>
+        <w:ind w:left="3600" w:hanging="360"/>
+      </w:pPr>
+      <w:rPr>
+        <w:rFonts w:ascii="Courier New" w:hAnsi="Courier New" w:cs="Courier New" w:hint="default"/>
+      </w:rPr>
+    </w:lvl>
+    <w:lvl w:ilvl="5" w:tplc="08090005" w:tentative="1">
+      <w:start w:val="1"/>
+      <w:numFmt w:val="bullet"/>
+      <w:lvlText w:val=""/>
+      <w:lvlJc w:val="left"/>
+      <w:pPr>
+        <w:ind w:left="4320" w:hanging="360"/>
+      </w:pPr>
+      <w:rPr>
+        <w:rFonts w:ascii="Wingdings" w:hAnsi="Wingdings" w:hint="default"/>
+      </w:rPr>
+    </w:lvl>
+    <w:lvl w:ilvl="6" w:tplc="08090001" w:tentative="1">
+      <w:start w:val="1"/>
+      <w:numFmt w:val="bullet"/>
+      <w:lvlText w:val=""/>
+      <w:lvlJc w:val="left"/>
+      <w:pPr>
+        <w:ind w:left="5040" w:hanging="360"/>
+      </w:pPr>
+      <w:rPr>
+        <w:rFonts w:ascii="Symbol" w:hAnsi="Symbol" w:hint="default"/>
+      </w:rPr>
+    </w:lvl>
+    <w:lvl w:ilvl="7" w:tplc="08090003" w:tentative="1">
+      <w:start w:val="1"/>
+      <w:numFmt w:val="bullet"/>
+      <w:lvlText w:val="o"/>
+      <w:lvlJc w:val="left"/>
+      <w:pPr>
+        <w:ind w:left="5760" w:hanging="360"/>
+      </w:pPr>
+      <w:rPr>
+        <w:rFonts w:ascii="Courier New" w:hAnsi="Courier New" w:cs="Courier New" w:hint="default"/>
+      </w:rPr>
+    </w:lvl>
+    <w:lvl w:ilvl="8" w:tplc="08090005" w:tentative="1">
+      <w:start w:val="1"/>
+      <w:numFmt w:val="bullet"/>
+      <w:lvlText w:val=""/>
+      <w:lvlJc w:val="left"/>
+      <w:pPr>
+        <w:ind w:left="6480" w:hanging="360"/>
+      </w:pPr>
+      <w:rPr>
+        <w:rFonts w:ascii="Wingdings" w:hAnsi="Wingdings" w:hint="default"/>
+      </w:rPr>
+    </w:lvl>
+  </w:abstractNum>
   <w:num w:numId="1" w16cid:durableId="2071419210">
     <w:abstractNumId w:val="1"/>
   </w:num>
@@ -2890,6 +3445,12 @@
   </w:num>
   <w:num w:numId="5" w16cid:durableId="1897202508">
     <w:abstractNumId w:val="2"/>
+  </w:num>
+  <w:num w:numId="6" w16cid:durableId="116992015">
+    <w:abstractNumId w:val="6"/>
+  </w:num>
+  <w:num w:numId="7" w16cid:durableId="223638247">
+    <w:abstractNumId w:val="5"/>
   </w:num>
 </w:numbering>
 </file>

</xml_diff>